<commit_message>
Tra cứu thông tin
</commit_message>
<xml_diff>
--- a/Báo cáo.docx
+++ b/Báo cáo.docx
@@ -7086,7 +7086,23 @@
           <w:szCs w:val="28"/>
         </w:rPr>
         <w:tab/>
-        <w:t>“Giấy tờ cần thiết”</w:t>
+        <w:t>“</w:t>
+      </w:r>
+      <w:r>
+        <w:rPr>
+          <w:rFonts w:ascii="Times New Roman" w:hAnsi="Times New Roman" w:cs="Times New Roman"/>
+          <w:sz w:val="28"/>
+          <w:szCs w:val="28"/>
+        </w:rPr>
+        <w:t>ChuDe</w:t>
+      </w:r>
+      <w:r>
+        <w:rPr>
+          <w:rFonts w:ascii="Times New Roman" w:hAnsi="Times New Roman" w:cs="Times New Roman"/>
+          <w:sz w:val="28"/>
+          <w:szCs w:val="28"/>
+        </w:rPr>
+        <w:t>”</w:t>
       </w:r>
       <w:r>
         <w:rPr>
@@ -7103,7 +7119,23 @@
           <w:szCs w:val="28"/>
         </w:rPr>
         <w:tab/>
-        <w:t>: “…”,</w:t>
+        <w:t>: “</w:t>
+      </w:r>
+      <w:r>
+        <w:rPr>
+          <w:rFonts w:ascii="Times New Roman" w:hAnsi="Times New Roman" w:cs="Times New Roman"/>
+          <w:sz w:val="28"/>
+          <w:szCs w:val="28"/>
+        </w:rPr>
+        <w:t>Giấy tờ cần thiết</w:t>
+      </w:r>
+      <w:r>
+        <w:rPr>
+          <w:rFonts w:ascii="Times New Roman" w:hAnsi="Times New Roman" w:cs="Times New Roman"/>
+          <w:sz w:val="28"/>
+          <w:szCs w:val="28"/>
+        </w:rPr>
+        <w:t>”,</w:t>
       </w:r>
     </w:p>
     <w:p>
@@ -7122,7 +7154,7 @@
           <w:szCs w:val="28"/>
         </w:rPr>
         <w:tab/>
-        <w:t>“Bảng giá hành lý”</w:t>
+        <w:t>“NoiDung”</w:t>
       </w:r>
       <w:r>
         <w:rPr>
@@ -7131,34 +7163,6 @@
           <w:szCs w:val="28"/>
         </w:rPr>
         <w:tab/>
-      </w:r>
-      <w:r>
-        <w:rPr>
-          <w:rFonts w:ascii="Times New Roman" w:hAnsi="Times New Roman" w:cs="Times New Roman"/>
-          <w:sz w:val="28"/>
-          <w:szCs w:val="28"/>
-        </w:rPr>
-        <w:tab/>
-        <w:t>: “…”,</w:t>
-      </w:r>
-    </w:p>
-    <w:p>
-      <w:pPr>
-        <w:ind w:left="720"/>
-        <w:rPr>
-          <w:rFonts w:ascii="Times New Roman" w:hAnsi="Times New Roman" w:cs="Times New Roman"/>
-          <w:sz w:val="28"/>
-          <w:szCs w:val="28"/>
-        </w:rPr>
-      </w:pPr>
-      <w:r>
-        <w:rPr>
-          <w:rFonts w:ascii="Times New Roman" w:hAnsi="Times New Roman" w:cs="Times New Roman"/>
-          <w:sz w:val="28"/>
-          <w:szCs w:val="28"/>
-        </w:rPr>
-        <w:tab/>
-        <w:t>“Chính sách hoàn vé”</w:t>
       </w:r>
       <w:r>
         <w:rPr>
@@ -7985,7 +7989,6 @@
           <w:sz w:val="28"/>
           <w:szCs w:val="28"/>
         </w:rPr>
-        <w:lastRenderedPageBreak/>
         <w:tab/>
         <w:t>-</w:t>
       </w:r>
@@ -8015,6 +8018,7 @@
           <w:sz w:val="28"/>
           <w:szCs w:val="28"/>
         </w:rPr>
+        <w:lastRenderedPageBreak/>
         <w:t xml:space="preserve">=&gt; </w:t>
       </w:r>
       <w:r>
@@ -8676,6 +8680,7 @@
           <w:rFonts w:ascii="Times New Roman" w:hAnsi="Times New Roman" w:cs="Times New Roman"/>
           <w:b/>
           <w:bCs/>
+          <w:noProof/>
           <w:sz w:val="28"/>
           <w:szCs w:val="28"/>
         </w:rPr>
@@ -8743,6 +8748,7 @@
           <w:rFonts w:ascii="Times New Roman" w:hAnsi="Times New Roman" w:cs="Times New Roman"/>
           <w:b/>
           <w:bCs/>
+          <w:noProof/>
           <w:sz w:val="28"/>
           <w:szCs w:val="28"/>
         </w:rPr>
@@ -8809,6 +8815,7 @@
           <w:rFonts w:ascii="Times New Roman" w:hAnsi="Times New Roman" w:cs="Times New Roman"/>
           <w:b/>
           <w:bCs/>
+          <w:noProof/>
           <w:sz w:val="28"/>
           <w:szCs w:val="28"/>
         </w:rPr>
@@ -8876,6 +8883,7 @@
           <w:rFonts w:ascii="Times New Roman" w:hAnsi="Times New Roman" w:cs="Times New Roman"/>
           <w:b/>
           <w:bCs/>
+          <w:noProof/>
           <w:sz w:val="28"/>
           <w:szCs w:val="28"/>
         </w:rPr>
@@ -11030,6 +11038,7 @@
     <w:rsid w:val="005A7016"/>
     <w:rsid w:val="006314E4"/>
     <w:rsid w:val="007712DE"/>
+    <w:rsid w:val="00A81287"/>
     <w:rsid w:val="00CD6B9D"/>
     <w:rsid w:val="00D72265"/>
     <w:rsid w:val="00E70A4B"/>

</xml_diff>